<commit_message>
MRD-1831 Made preview watermark darker
</commit_message>
<xml_diff>
--- a/src/main/resources/Preview NAT Recall Part A London Template - obtained 131021.docx
+++ b/src/main/resources/Preview NAT Recall Part A London Template - obtained 131021.docx
@@ -321,8 +321,12 @@
           <w:b/>
         </w:rPr>
         <w:sectPr>
-          <w:headerReference w:type="default" r:id="rId8"/>
-          <w:footerReference w:type="default" r:id="rId9"/>
+          <w:headerReference w:type="even" r:id="rId8"/>
+          <w:headerReference w:type="default" r:id="rId9"/>
+          <w:footerReference w:type="even" r:id="rId10"/>
+          <w:footerReference w:type="default" r:id="rId11"/>
+          <w:headerReference w:type="first" r:id="rId12"/>
+          <w:footerReference w:type="first" r:id="rId13"/>
           <w:pgSz w:w="11906" w:h="16838"/>
           <w:pgMar w:top="1079" w:right="1361" w:bottom="1078" w:left="1361" w:header="709" w:footer="709" w:gutter="0"/>
           <w:pgNumType w:start="1"/>
@@ -9083,6 +9087,16 @@
 </file>
 
 <file path=word/footer1.xml><?xml version="1.0" encoding="utf-8"?>
+<w:ftr xmlns:wpc="http://schemas.microsoft.com/office/word/2010/wordprocessingCanvas" xmlns:cx="http://schemas.microsoft.com/office/drawing/2014/chartex" xmlns:cx1="http://schemas.microsoft.com/office/drawing/2015/9/8/chartex" xmlns:cx2="http://schemas.microsoft.com/office/drawing/2015/10/21/chartex" xmlns:cx3="http://schemas.microsoft.com/office/drawing/2016/5/9/chartex" xmlns:cx4="http://schemas.microsoft.com/office/drawing/2016/5/10/chartex" xmlns:cx5="http://schemas.microsoft.com/office/drawing/2016/5/11/chartex" xmlns:cx6="http://schemas.microsoft.com/office/drawing/2016/5/12/chartex" xmlns:cx7="http://schemas.microsoft.com/office/drawing/2016/5/13/chartex" xmlns:cx8="http://schemas.microsoft.com/office/drawing/2016/5/14/chartex" xmlns:mc="http://schemas.openxmlformats.org/markup-compatibility/2006" xmlns:aink="http://schemas.microsoft.com/office/drawing/2016/ink" xmlns:am3d="http://schemas.microsoft.com/office/drawing/2017/model3d" xmlns:o="urn:schemas-microsoft-com:office:office" xmlns:oel="http://schemas.microsoft.com/office/2019/extlst" xmlns:r="http://schemas.openxmlformats.org/officeDocument/2006/relationships" xmlns:m="http://schemas.openxmlformats.org/officeDocument/2006/math" xmlns:v="urn:schemas-microsoft-com:vml" xmlns:wp14="http://schemas.microsoft.com/office/word/2010/wordprocessingDrawing" xmlns:wp="http://schemas.openxmlformats.org/drawingml/2006/wordprocessingDrawing" xmlns:w10="urn:schemas-microsoft-com:office:word" xmlns:w="http://schemas.openxmlformats.org/wordprocessingml/2006/main" xmlns:w14="http://schemas.microsoft.com/office/word/2010/wordml" xmlns:w15="http://schemas.microsoft.com/office/word/2012/wordml" xmlns:w16cex="http://schemas.microsoft.com/office/word/2018/wordml/cex" xmlns:w16cid="http://schemas.microsoft.com/office/word/2016/wordml/cid" xmlns:w16="http://schemas.microsoft.com/office/word/2018/wordml" xmlns:w16sdtdh="http://schemas.microsoft.com/office/word/2020/wordml/sdtdatahash" xmlns:w16se="http://schemas.microsoft.com/office/word/2015/wordml/symex" xmlns:wpg="http://schemas.microsoft.com/office/word/2010/wordprocessingGroup" xmlns:wpi="http://schemas.microsoft.com/office/word/2010/wordprocessingInk" xmlns:wne="http://schemas.microsoft.com/office/word/2006/wordml" xmlns:wps="http://schemas.microsoft.com/office/word/2010/wordprocessingShape" mc:Ignorable="w14 w15 w16se w16cid w16 w16cex w16sdtdh wp14">
+  <w:p>
+    <w:pPr>
+      <w:pStyle w:val="Footer"/>
+    </w:pPr>
+  </w:p>
+</w:ftr>
+</file>
+
+<file path=word/footer2.xml><?xml version="1.0" encoding="utf-8"?>
 <w:ftr xmlns:wpc="http://schemas.microsoft.com/office/word/2010/wordprocessingCanvas" xmlns:cx="http://schemas.microsoft.com/office/drawing/2014/chartex" xmlns:cx1="http://schemas.microsoft.com/office/drawing/2015/9/8/chartex" xmlns:cx2="http://schemas.microsoft.com/office/drawing/2015/10/21/chartex" xmlns:cx3="http://schemas.microsoft.com/office/drawing/2016/5/9/chartex" xmlns:cx4="http://schemas.microsoft.com/office/drawing/2016/5/10/chartex" xmlns:cx5="http://schemas.microsoft.com/office/drawing/2016/5/11/chartex" xmlns:cx6="http://schemas.microsoft.com/office/drawing/2016/5/12/chartex" xmlns:cx7="http://schemas.microsoft.com/office/drawing/2016/5/13/chartex" xmlns:cx8="http://schemas.microsoft.com/office/drawing/2016/5/14/chartex" xmlns:mc="http://schemas.openxmlformats.org/markup-compatibility/2006" xmlns:aink="http://schemas.microsoft.com/office/drawing/2016/ink" xmlns:am3d="http://schemas.microsoft.com/office/drawing/2017/model3d" xmlns:o="urn:schemas-microsoft-com:office:office" xmlns:oel="http://schemas.microsoft.com/office/2019/extlst" xmlns:r="http://schemas.openxmlformats.org/officeDocument/2006/relationships" xmlns:m="http://schemas.openxmlformats.org/officeDocument/2006/math" xmlns:v="urn:schemas-microsoft-com:vml" xmlns:wp14="http://schemas.microsoft.com/office/word/2010/wordprocessingDrawing" xmlns:wp="http://schemas.openxmlformats.org/drawingml/2006/wordprocessingDrawing" xmlns:w10="urn:schemas-microsoft-com:office:word" xmlns:w="http://schemas.openxmlformats.org/wordprocessingml/2006/main" xmlns:w14="http://schemas.microsoft.com/office/word/2010/wordml" xmlns:w15="http://schemas.microsoft.com/office/word/2012/wordml" xmlns:w16cex="http://schemas.microsoft.com/office/word/2018/wordml/cex" xmlns:w16cid="http://schemas.microsoft.com/office/word/2016/wordml/cid" xmlns:w16="http://schemas.microsoft.com/office/word/2018/wordml" xmlns:w16sdtdh="http://schemas.microsoft.com/office/word/2020/wordml/sdtdatahash" xmlns:w16se="http://schemas.microsoft.com/office/word/2015/wordml/symex" xmlns:wpg="http://schemas.microsoft.com/office/word/2010/wordprocessingGroup" xmlns:wpi="http://schemas.microsoft.com/office/word/2010/wordprocessingInk" xmlns:wne="http://schemas.microsoft.com/office/word/2006/wordml" xmlns:wps="http://schemas.microsoft.com/office/word/2010/wordprocessingShape" mc:Ignorable="w14 w15 w16se w16cid w16 w16cex w16sdtdh wp14">
   <w:p>
     <w:pPr>
@@ -9154,6 +9168,16 @@
 </w:ftr>
 </file>
 
+<file path=word/footer3.xml><?xml version="1.0" encoding="utf-8"?>
+<w:ftr xmlns:wpc="http://schemas.microsoft.com/office/word/2010/wordprocessingCanvas" xmlns:cx="http://schemas.microsoft.com/office/drawing/2014/chartex" xmlns:cx1="http://schemas.microsoft.com/office/drawing/2015/9/8/chartex" xmlns:cx2="http://schemas.microsoft.com/office/drawing/2015/10/21/chartex" xmlns:cx3="http://schemas.microsoft.com/office/drawing/2016/5/9/chartex" xmlns:cx4="http://schemas.microsoft.com/office/drawing/2016/5/10/chartex" xmlns:cx5="http://schemas.microsoft.com/office/drawing/2016/5/11/chartex" xmlns:cx6="http://schemas.microsoft.com/office/drawing/2016/5/12/chartex" xmlns:cx7="http://schemas.microsoft.com/office/drawing/2016/5/13/chartex" xmlns:cx8="http://schemas.microsoft.com/office/drawing/2016/5/14/chartex" xmlns:mc="http://schemas.openxmlformats.org/markup-compatibility/2006" xmlns:aink="http://schemas.microsoft.com/office/drawing/2016/ink" xmlns:am3d="http://schemas.microsoft.com/office/drawing/2017/model3d" xmlns:o="urn:schemas-microsoft-com:office:office" xmlns:oel="http://schemas.microsoft.com/office/2019/extlst" xmlns:r="http://schemas.openxmlformats.org/officeDocument/2006/relationships" xmlns:m="http://schemas.openxmlformats.org/officeDocument/2006/math" xmlns:v="urn:schemas-microsoft-com:vml" xmlns:wp14="http://schemas.microsoft.com/office/word/2010/wordprocessingDrawing" xmlns:wp="http://schemas.openxmlformats.org/drawingml/2006/wordprocessingDrawing" xmlns:w10="urn:schemas-microsoft-com:office:word" xmlns:w="http://schemas.openxmlformats.org/wordprocessingml/2006/main" xmlns:w14="http://schemas.microsoft.com/office/word/2010/wordml" xmlns:w15="http://schemas.microsoft.com/office/word/2012/wordml" xmlns:w16cex="http://schemas.microsoft.com/office/word/2018/wordml/cex" xmlns:w16cid="http://schemas.microsoft.com/office/word/2016/wordml/cid" xmlns:w16="http://schemas.microsoft.com/office/word/2018/wordml" xmlns:w16sdtdh="http://schemas.microsoft.com/office/word/2020/wordml/sdtdatahash" xmlns:w16se="http://schemas.microsoft.com/office/word/2015/wordml/symex" xmlns:wpg="http://schemas.microsoft.com/office/word/2010/wordprocessingGroup" xmlns:wpi="http://schemas.microsoft.com/office/word/2010/wordprocessingInk" xmlns:wne="http://schemas.microsoft.com/office/word/2006/wordml" xmlns:wps="http://schemas.microsoft.com/office/word/2010/wordprocessingShape" mc:Ignorable="w14 w15 w16se w16cid w16 w16cex w16sdtdh wp14">
+  <w:p>
+    <w:pPr>
+      <w:pStyle w:val="Footer"/>
+    </w:pPr>
+  </w:p>
+</w:ftr>
+</file>
+
 <file path=word/footnotes.xml><?xml version="1.0" encoding="utf-8"?>
 <w:footnotes xmlns:wpc="http://schemas.microsoft.com/office/word/2010/wordprocessingCanvas" xmlns:cx="http://schemas.microsoft.com/office/drawing/2014/chartex" xmlns:cx1="http://schemas.microsoft.com/office/drawing/2015/9/8/chartex" xmlns:cx2="http://schemas.microsoft.com/office/drawing/2015/10/21/chartex" xmlns:cx3="http://schemas.microsoft.com/office/drawing/2016/5/9/chartex" xmlns:cx4="http://schemas.microsoft.com/office/drawing/2016/5/10/chartex" xmlns:cx5="http://schemas.microsoft.com/office/drawing/2016/5/11/chartex" xmlns:cx6="http://schemas.microsoft.com/office/drawing/2016/5/12/chartex" xmlns:cx7="http://schemas.microsoft.com/office/drawing/2016/5/13/chartex" xmlns:cx8="http://schemas.microsoft.com/office/drawing/2016/5/14/chartex" xmlns:mc="http://schemas.openxmlformats.org/markup-compatibility/2006" xmlns:aink="http://schemas.microsoft.com/office/drawing/2016/ink" xmlns:am3d="http://schemas.microsoft.com/office/drawing/2017/model3d" xmlns:o="urn:schemas-microsoft-com:office:office" xmlns:oel="http://schemas.microsoft.com/office/2019/extlst" xmlns:r="http://schemas.openxmlformats.org/officeDocument/2006/relationships" xmlns:m="http://schemas.openxmlformats.org/officeDocument/2006/math" xmlns:v="urn:schemas-microsoft-com:vml" xmlns:wp14="http://schemas.microsoft.com/office/word/2010/wordprocessingDrawing" xmlns:wp="http://schemas.openxmlformats.org/drawingml/2006/wordprocessingDrawing" xmlns:w10="urn:schemas-microsoft-com:office:word" xmlns:w="http://schemas.openxmlformats.org/wordprocessingml/2006/main" xmlns:w14="http://schemas.microsoft.com/office/word/2010/wordml" xmlns:w15="http://schemas.microsoft.com/office/word/2012/wordml" xmlns:w16cex="http://schemas.microsoft.com/office/word/2018/wordml/cex" xmlns:w16cid="http://schemas.microsoft.com/office/word/2016/wordml/cid" xmlns:w16="http://schemas.microsoft.com/office/word/2018/wordml" xmlns:w16sdtdh="http://schemas.microsoft.com/office/word/2020/wordml/sdtdatahash" xmlns:w16se="http://schemas.microsoft.com/office/word/2015/wordml/symex" xmlns:wpg="http://schemas.microsoft.com/office/word/2010/wordprocessingGroup" xmlns:wpi="http://schemas.microsoft.com/office/word/2010/wordprocessingInk" xmlns:wne="http://schemas.microsoft.com/office/word/2006/wordml" xmlns:wps="http://schemas.microsoft.com/office/word/2010/wordprocessingShape" mc:Ignorable="w14 w15 w16se w16cid w16 w16cex w16sdtdh wp14">
   <w:footnote w:type="separator" w:id="-1">
@@ -9174,6 +9198,16 @@
 </file>
 
 <file path=word/header1.xml><?xml version="1.0" encoding="utf-8"?>
+<w:hdr xmlns:wpc="http://schemas.microsoft.com/office/word/2010/wordprocessingCanvas" xmlns:cx="http://schemas.microsoft.com/office/drawing/2014/chartex" xmlns:cx1="http://schemas.microsoft.com/office/drawing/2015/9/8/chartex" xmlns:cx2="http://schemas.microsoft.com/office/drawing/2015/10/21/chartex" xmlns:cx3="http://schemas.microsoft.com/office/drawing/2016/5/9/chartex" xmlns:cx4="http://schemas.microsoft.com/office/drawing/2016/5/10/chartex" xmlns:cx5="http://schemas.microsoft.com/office/drawing/2016/5/11/chartex" xmlns:cx6="http://schemas.microsoft.com/office/drawing/2016/5/12/chartex" xmlns:cx7="http://schemas.microsoft.com/office/drawing/2016/5/13/chartex" xmlns:cx8="http://schemas.microsoft.com/office/drawing/2016/5/14/chartex" xmlns:mc="http://schemas.openxmlformats.org/markup-compatibility/2006" xmlns:aink="http://schemas.microsoft.com/office/drawing/2016/ink" xmlns:am3d="http://schemas.microsoft.com/office/drawing/2017/model3d" xmlns:o="urn:schemas-microsoft-com:office:office" xmlns:oel="http://schemas.microsoft.com/office/2019/extlst" xmlns:r="http://schemas.openxmlformats.org/officeDocument/2006/relationships" xmlns:m="http://schemas.openxmlformats.org/officeDocument/2006/math" xmlns:v="urn:schemas-microsoft-com:vml" xmlns:wp14="http://schemas.microsoft.com/office/word/2010/wordprocessingDrawing" xmlns:wp="http://schemas.openxmlformats.org/drawingml/2006/wordprocessingDrawing" xmlns:w10="urn:schemas-microsoft-com:office:word" xmlns:w="http://schemas.openxmlformats.org/wordprocessingml/2006/main" xmlns:w14="http://schemas.microsoft.com/office/word/2010/wordml" xmlns:w15="http://schemas.microsoft.com/office/word/2012/wordml" xmlns:w16cex="http://schemas.microsoft.com/office/word/2018/wordml/cex" xmlns:w16cid="http://schemas.microsoft.com/office/word/2016/wordml/cid" xmlns:w16="http://schemas.microsoft.com/office/word/2018/wordml" xmlns:w16sdtdh="http://schemas.microsoft.com/office/word/2020/wordml/sdtdatahash" xmlns:w16se="http://schemas.microsoft.com/office/word/2015/wordml/symex" xmlns:wpg="http://schemas.microsoft.com/office/word/2010/wordprocessingGroup" xmlns:wpi="http://schemas.microsoft.com/office/word/2010/wordprocessingInk" xmlns:wne="http://schemas.microsoft.com/office/word/2006/wordml" xmlns:wps="http://schemas.microsoft.com/office/word/2010/wordprocessingShape" mc:Ignorable="w14 w15 w16se w16cid w16 w16cex w16sdtdh wp14">
+  <w:p>
+    <w:pPr>
+      <w:pStyle w:val="Header"/>
+    </w:pPr>
+  </w:p>
+</w:hdr>
+</file>
+
+<file path=word/header2.xml><?xml version="1.0" encoding="utf-8"?>
 <w:hdr xmlns:wpc="http://schemas.microsoft.com/office/word/2010/wordprocessingCanvas" xmlns:cx="http://schemas.microsoft.com/office/drawing/2014/chartex" xmlns:cx1="http://schemas.microsoft.com/office/drawing/2015/9/8/chartex" xmlns:cx2="http://schemas.microsoft.com/office/drawing/2015/10/21/chartex" xmlns:cx3="http://schemas.microsoft.com/office/drawing/2016/5/9/chartex" xmlns:cx4="http://schemas.microsoft.com/office/drawing/2016/5/10/chartex" xmlns:cx5="http://schemas.microsoft.com/office/drawing/2016/5/11/chartex" xmlns:cx6="http://schemas.microsoft.com/office/drawing/2016/5/12/chartex" xmlns:cx7="http://schemas.microsoft.com/office/drawing/2016/5/13/chartex" xmlns:cx8="http://schemas.microsoft.com/office/drawing/2016/5/14/chartex" xmlns:mc="http://schemas.openxmlformats.org/markup-compatibility/2006" xmlns:aink="http://schemas.microsoft.com/office/drawing/2016/ink" xmlns:am3d="http://schemas.microsoft.com/office/drawing/2017/model3d" xmlns:o="urn:schemas-microsoft-com:office:office" xmlns:oel="http://schemas.microsoft.com/office/2019/extlst" xmlns:r="http://schemas.openxmlformats.org/officeDocument/2006/relationships" xmlns:m="http://schemas.openxmlformats.org/officeDocument/2006/math" xmlns:v="urn:schemas-microsoft-com:vml" xmlns:wp14="http://schemas.microsoft.com/office/word/2010/wordprocessingDrawing" xmlns:wp="http://schemas.openxmlformats.org/drawingml/2006/wordprocessingDrawing" xmlns:w10="urn:schemas-microsoft-com:office:word" xmlns:w="http://schemas.openxmlformats.org/wordprocessingml/2006/main" xmlns:w14="http://schemas.microsoft.com/office/word/2010/wordml" xmlns:w15="http://schemas.microsoft.com/office/word/2012/wordml" xmlns:w16cex="http://schemas.microsoft.com/office/word/2018/wordml/cex" xmlns:w16cid="http://schemas.microsoft.com/office/word/2016/wordml/cid" xmlns:w16="http://schemas.microsoft.com/office/word/2018/wordml" xmlns:w16sdtdh="http://schemas.microsoft.com/office/word/2020/wordml/sdtdatahash" xmlns:w16se="http://schemas.microsoft.com/office/word/2015/wordml/symex" xmlns:wpg="http://schemas.microsoft.com/office/word/2010/wordprocessingGroup" xmlns:wpi="http://schemas.microsoft.com/office/word/2010/wordprocessingInk" xmlns:wne="http://schemas.microsoft.com/office/word/2006/wordml" xmlns:wps="http://schemas.microsoft.com/office/word/2010/wordprocessingShape" mc:Ignorable="w14 w15 w16se w16cid w16 w16cex w16sdtdh wp14">
   <w:p>
     <w:pPr>
@@ -9205,7 +9239,7 @@
         <w:sz w:val="22"/>
         <w:szCs w:val="22"/>
       </w:rPr>
-      <w:pict w14:anchorId="2D736EB7">
+      <w:pict w14:anchorId="2E195760">
         <v:shapetype id="_x0000_t136" coordsize="21600,21600" o:spt="136" adj="10800" path="m@7,l@8,m@5,21600l@6,21600e">
           <v:formulas>
             <v:f eqn="sum #0 0 10800"/>
@@ -9230,8 +9264,9 @@
           </v:handles>
           <o:lock v:ext="edit" text="t" shapetype="t"/>
         </v:shapetype>
-        <v:shape id="PowerPlusWaterMarkObject1" o:spid="_x0000_s1025" type="#_x0000_t136" alt="" style="position:absolute;left:0;text-align:left;margin-left:0;margin-top:0;width:519.75pt;height:129.6pt;rotation:315;z-index:-251658752;mso-wrap-edited:f;mso-width-percent:0;mso-height-percent:0;mso-position-horizontal:center;mso-position-horizontal-relative:margin;mso-position-vertical:center;mso-position-vertical-relative:margin;mso-width-percent:0;mso-height-percent:0" fillcolor="#ccc" stroked="f">
-          <v:textpath style="font-family:&quot;&amp;quot&quot;;font-size:1pt" string="PREVIEW"/>
+        <v:shape id="PowerPlusWaterMarkObject86239002" o:spid="_x0000_s1025" type="#_x0000_t136" alt="" style="position:absolute;left:0;text-align:left;margin-left:0;margin-top:0;width:511.95pt;height:135.2pt;rotation:315;z-index:-251656704;mso-wrap-edited:f;mso-width-percent:0;mso-height-percent:0;mso-position-horizontal:center;mso-position-horizontal-relative:margin;mso-position-vertical:center;mso-position-vertical-relative:margin;mso-width-percent:0;mso-height-percent:0" o:allowincell="f" fillcolor="black [3213]" stroked="f">
+          <v:fill opacity=".5"/>
+          <v:textpath style="font-family:&quot;Times New Roman&quot;;font-size:1pt" string="PREVIEW"/>
           <w10:wrap anchorx="margin" anchory="margin"/>
         </v:shape>
       </w:pict>
@@ -9377,6 +9412,16 @@
       </w:rPr>
       <w:fldChar w:fldCharType="end"/>
     </w:r>
+  </w:p>
+</w:hdr>
+</file>
+
+<file path=word/header3.xml><?xml version="1.0" encoding="utf-8"?>
+<w:hdr xmlns:wpc="http://schemas.microsoft.com/office/word/2010/wordprocessingCanvas" xmlns:cx="http://schemas.microsoft.com/office/drawing/2014/chartex" xmlns:cx1="http://schemas.microsoft.com/office/drawing/2015/9/8/chartex" xmlns:cx2="http://schemas.microsoft.com/office/drawing/2015/10/21/chartex" xmlns:cx3="http://schemas.microsoft.com/office/drawing/2016/5/9/chartex" xmlns:cx4="http://schemas.microsoft.com/office/drawing/2016/5/10/chartex" xmlns:cx5="http://schemas.microsoft.com/office/drawing/2016/5/11/chartex" xmlns:cx6="http://schemas.microsoft.com/office/drawing/2016/5/12/chartex" xmlns:cx7="http://schemas.microsoft.com/office/drawing/2016/5/13/chartex" xmlns:cx8="http://schemas.microsoft.com/office/drawing/2016/5/14/chartex" xmlns:mc="http://schemas.openxmlformats.org/markup-compatibility/2006" xmlns:aink="http://schemas.microsoft.com/office/drawing/2016/ink" xmlns:am3d="http://schemas.microsoft.com/office/drawing/2017/model3d" xmlns:o="urn:schemas-microsoft-com:office:office" xmlns:oel="http://schemas.microsoft.com/office/2019/extlst" xmlns:r="http://schemas.openxmlformats.org/officeDocument/2006/relationships" xmlns:m="http://schemas.openxmlformats.org/officeDocument/2006/math" xmlns:v="urn:schemas-microsoft-com:vml" xmlns:wp14="http://schemas.microsoft.com/office/word/2010/wordprocessingDrawing" xmlns:wp="http://schemas.openxmlformats.org/drawingml/2006/wordprocessingDrawing" xmlns:w10="urn:schemas-microsoft-com:office:word" xmlns:w="http://schemas.openxmlformats.org/wordprocessingml/2006/main" xmlns:w14="http://schemas.microsoft.com/office/word/2010/wordml" xmlns:w15="http://schemas.microsoft.com/office/word/2012/wordml" xmlns:w16cex="http://schemas.microsoft.com/office/word/2018/wordml/cex" xmlns:w16cid="http://schemas.microsoft.com/office/word/2016/wordml/cid" xmlns:w16="http://schemas.microsoft.com/office/word/2018/wordml" xmlns:w16sdtdh="http://schemas.microsoft.com/office/word/2020/wordml/sdtdatahash" xmlns:w16se="http://schemas.microsoft.com/office/word/2015/wordml/symex" xmlns:wpg="http://schemas.microsoft.com/office/word/2010/wordprocessingGroup" xmlns:wpi="http://schemas.microsoft.com/office/word/2010/wordprocessingInk" xmlns:wne="http://schemas.microsoft.com/office/word/2006/wordml" xmlns:wps="http://schemas.microsoft.com/office/word/2010/wordprocessingShape" mc:Ignorable="w14 w15 w16se w16cid w16 w16cex w16sdtdh wp14">
+  <w:p>
+    <w:pPr>
+      <w:pStyle w:val="Header"/>
+    </w:pPr>
   </w:p>
 </w:hdr>
 </file>
@@ -10183,6 +10228,48 @@
       </w:tblCellMar>
     </w:tblPr>
   </w:style>
+  <w:style w:type="paragraph" w:styleId="Header">
+    <w:name w:val="header"/>
+    <w:basedOn w:val="Normal"/>
+    <w:link w:val="HeaderChar"/>
+    <w:uiPriority w:val="99"/>
+    <w:unhideWhenUsed/>
+    <w:rsid w:val="001357D8"/>
+    <w:pPr>
+      <w:tabs>
+        <w:tab w:val="center" w:pos="4513"/>
+        <w:tab w:val="right" w:pos="9026"/>
+      </w:tabs>
+    </w:pPr>
+  </w:style>
+  <w:style w:type="character" w:customStyle="1" w:styleId="HeaderChar">
+    <w:name w:val="Header Char"/>
+    <w:basedOn w:val="DefaultParagraphFont"/>
+    <w:link w:val="Header"/>
+    <w:uiPriority w:val="99"/>
+    <w:rsid w:val="001357D8"/>
+  </w:style>
+  <w:style w:type="paragraph" w:styleId="Footer">
+    <w:name w:val="footer"/>
+    <w:basedOn w:val="Normal"/>
+    <w:link w:val="FooterChar"/>
+    <w:uiPriority w:val="99"/>
+    <w:unhideWhenUsed/>
+    <w:rsid w:val="001357D8"/>
+    <w:pPr>
+      <w:tabs>
+        <w:tab w:val="center" w:pos="4513"/>
+        <w:tab w:val="right" w:pos="9026"/>
+      </w:tabs>
+    </w:pPr>
+  </w:style>
+  <w:style w:type="character" w:customStyle="1" w:styleId="FooterChar">
+    <w:name w:val="Footer Char"/>
+    <w:basedOn w:val="DefaultParagraphFont"/>
+    <w:link w:val="Footer"/>
+    <w:uiPriority w:val="99"/>
+    <w:rsid w:val="001357D8"/>
+  </w:style>
 </w:styles>
 </file>
 

</xml_diff>

<commit_message>
MRD-1831 Made preview watermark darker (#737)
</commit_message>
<xml_diff>
--- a/src/main/resources/Preview NAT Recall Part A London Template - obtained 131021.docx
+++ b/src/main/resources/Preview NAT Recall Part A London Template - obtained 131021.docx
@@ -321,8 +321,12 @@
           <w:b/>
         </w:rPr>
         <w:sectPr>
-          <w:headerReference w:type="default" r:id="rId8"/>
-          <w:footerReference w:type="default" r:id="rId9"/>
+          <w:headerReference w:type="even" r:id="rId8"/>
+          <w:headerReference w:type="default" r:id="rId9"/>
+          <w:footerReference w:type="even" r:id="rId10"/>
+          <w:footerReference w:type="default" r:id="rId11"/>
+          <w:headerReference w:type="first" r:id="rId12"/>
+          <w:footerReference w:type="first" r:id="rId13"/>
           <w:pgSz w:w="11906" w:h="16838"/>
           <w:pgMar w:top="1079" w:right="1361" w:bottom="1078" w:left="1361" w:header="709" w:footer="709" w:gutter="0"/>
           <w:pgNumType w:start="1"/>
@@ -9083,6 +9087,16 @@
 </file>
 
 <file path=word/footer1.xml><?xml version="1.0" encoding="utf-8"?>
+<w:ftr xmlns:wpc="http://schemas.microsoft.com/office/word/2010/wordprocessingCanvas" xmlns:cx="http://schemas.microsoft.com/office/drawing/2014/chartex" xmlns:cx1="http://schemas.microsoft.com/office/drawing/2015/9/8/chartex" xmlns:cx2="http://schemas.microsoft.com/office/drawing/2015/10/21/chartex" xmlns:cx3="http://schemas.microsoft.com/office/drawing/2016/5/9/chartex" xmlns:cx4="http://schemas.microsoft.com/office/drawing/2016/5/10/chartex" xmlns:cx5="http://schemas.microsoft.com/office/drawing/2016/5/11/chartex" xmlns:cx6="http://schemas.microsoft.com/office/drawing/2016/5/12/chartex" xmlns:cx7="http://schemas.microsoft.com/office/drawing/2016/5/13/chartex" xmlns:cx8="http://schemas.microsoft.com/office/drawing/2016/5/14/chartex" xmlns:mc="http://schemas.openxmlformats.org/markup-compatibility/2006" xmlns:aink="http://schemas.microsoft.com/office/drawing/2016/ink" xmlns:am3d="http://schemas.microsoft.com/office/drawing/2017/model3d" xmlns:o="urn:schemas-microsoft-com:office:office" xmlns:oel="http://schemas.microsoft.com/office/2019/extlst" xmlns:r="http://schemas.openxmlformats.org/officeDocument/2006/relationships" xmlns:m="http://schemas.openxmlformats.org/officeDocument/2006/math" xmlns:v="urn:schemas-microsoft-com:vml" xmlns:wp14="http://schemas.microsoft.com/office/word/2010/wordprocessingDrawing" xmlns:wp="http://schemas.openxmlformats.org/drawingml/2006/wordprocessingDrawing" xmlns:w10="urn:schemas-microsoft-com:office:word" xmlns:w="http://schemas.openxmlformats.org/wordprocessingml/2006/main" xmlns:w14="http://schemas.microsoft.com/office/word/2010/wordml" xmlns:w15="http://schemas.microsoft.com/office/word/2012/wordml" xmlns:w16cex="http://schemas.microsoft.com/office/word/2018/wordml/cex" xmlns:w16cid="http://schemas.microsoft.com/office/word/2016/wordml/cid" xmlns:w16="http://schemas.microsoft.com/office/word/2018/wordml" xmlns:w16sdtdh="http://schemas.microsoft.com/office/word/2020/wordml/sdtdatahash" xmlns:w16se="http://schemas.microsoft.com/office/word/2015/wordml/symex" xmlns:wpg="http://schemas.microsoft.com/office/word/2010/wordprocessingGroup" xmlns:wpi="http://schemas.microsoft.com/office/word/2010/wordprocessingInk" xmlns:wne="http://schemas.microsoft.com/office/word/2006/wordml" xmlns:wps="http://schemas.microsoft.com/office/word/2010/wordprocessingShape" mc:Ignorable="w14 w15 w16se w16cid w16 w16cex w16sdtdh wp14">
+  <w:p>
+    <w:pPr>
+      <w:pStyle w:val="Footer"/>
+    </w:pPr>
+  </w:p>
+</w:ftr>
+</file>
+
+<file path=word/footer2.xml><?xml version="1.0" encoding="utf-8"?>
 <w:ftr xmlns:wpc="http://schemas.microsoft.com/office/word/2010/wordprocessingCanvas" xmlns:cx="http://schemas.microsoft.com/office/drawing/2014/chartex" xmlns:cx1="http://schemas.microsoft.com/office/drawing/2015/9/8/chartex" xmlns:cx2="http://schemas.microsoft.com/office/drawing/2015/10/21/chartex" xmlns:cx3="http://schemas.microsoft.com/office/drawing/2016/5/9/chartex" xmlns:cx4="http://schemas.microsoft.com/office/drawing/2016/5/10/chartex" xmlns:cx5="http://schemas.microsoft.com/office/drawing/2016/5/11/chartex" xmlns:cx6="http://schemas.microsoft.com/office/drawing/2016/5/12/chartex" xmlns:cx7="http://schemas.microsoft.com/office/drawing/2016/5/13/chartex" xmlns:cx8="http://schemas.microsoft.com/office/drawing/2016/5/14/chartex" xmlns:mc="http://schemas.openxmlformats.org/markup-compatibility/2006" xmlns:aink="http://schemas.microsoft.com/office/drawing/2016/ink" xmlns:am3d="http://schemas.microsoft.com/office/drawing/2017/model3d" xmlns:o="urn:schemas-microsoft-com:office:office" xmlns:oel="http://schemas.microsoft.com/office/2019/extlst" xmlns:r="http://schemas.openxmlformats.org/officeDocument/2006/relationships" xmlns:m="http://schemas.openxmlformats.org/officeDocument/2006/math" xmlns:v="urn:schemas-microsoft-com:vml" xmlns:wp14="http://schemas.microsoft.com/office/word/2010/wordprocessingDrawing" xmlns:wp="http://schemas.openxmlformats.org/drawingml/2006/wordprocessingDrawing" xmlns:w10="urn:schemas-microsoft-com:office:word" xmlns:w="http://schemas.openxmlformats.org/wordprocessingml/2006/main" xmlns:w14="http://schemas.microsoft.com/office/word/2010/wordml" xmlns:w15="http://schemas.microsoft.com/office/word/2012/wordml" xmlns:w16cex="http://schemas.microsoft.com/office/word/2018/wordml/cex" xmlns:w16cid="http://schemas.microsoft.com/office/word/2016/wordml/cid" xmlns:w16="http://schemas.microsoft.com/office/word/2018/wordml" xmlns:w16sdtdh="http://schemas.microsoft.com/office/word/2020/wordml/sdtdatahash" xmlns:w16se="http://schemas.microsoft.com/office/word/2015/wordml/symex" xmlns:wpg="http://schemas.microsoft.com/office/word/2010/wordprocessingGroup" xmlns:wpi="http://schemas.microsoft.com/office/word/2010/wordprocessingInk" xmlns:wne="http://schemas.microsoft.com/office/word/2006/wordml" xmlns:wps="http://schemas.microsoft.com/office/word/2010/wordprocessingShape" mc:Ignorable="w14 w15 w16se w16cid w16 w16cex w16sdtdh wp14">
   <w:p>
     <w:pPr>
@@ -9154,6 +9168,16 @@
 </w:ftr>
 </file>
 
+<file path=word/footer3.xml><?xml version="1.0" encoding="utf-8"?>
+<w:ftr xmlns:wpc="http://schemas.microsoft.com/office/word/2010/wordprocessingCanvas" xmlns:cx="http://schemas.microsoft.com/office/drawing/2014/chartex" xmlns:cx1="http://schemas.microsoft.com/office/drawing/2015/9/8/chartex" xmlns:cx2="http://schemas.microsoft.com/office/drawing/2015/10/21/chartex" xmlns:cx3="http://schemas.microsoft.com/office/drawing/2016/5/9/chartex" xmlns:cx4="http://schemas.microsoft.com/office/drawing/2016/5/10/chartex" xmlns:cx5="http://schemas.microsoft.com/office/drawing/2016/5/11/chartex" xmlns:cx6="http://schemas.microsoft.com/office/drawing/2016/5/12/chartex" xmlns:cx7="http://schemas.microsoft.com/office/drawing/2016/5/13/chartex" xmlns:cx8="http://schemas.microsoft.com/office/drawing/2016/5/14/chartex" xmlns:mc="http://schemas.openxmlformats.org/markup-compatibility/2006" xmlns:aink="http://schemas.microsoft.com/office/drawing/2016/ink" xmlns:am3d="http://schemas.microsoft.com/office/drawing/2017/model3d" xmlns:o="urn:schemas-microsoft-com:office:office" xmlns:oel="http://schemas.microsoft.com/office/2019/extlst" xmlns:r="http://schemas.openxmlformats.org/officeDocument/2006/relationships" xmlns:m="http://schemas.openxmlformats.org/officeDocument/2006/math" xmlns:v="urn:schemas-microsoft-com:vml" xmlns:wp14="http://schemas.microsoft.com/office/word/2010/wordprocessingDrawing" xmlns:wp="http://schemas.openxmlformats.org/drawingml/2006/wordprocessingDrawing" xmlns:w10="urn:schemas-microsoft-com:office:word" xmlns:w="http://schemas.openxmlformats.org/wordprocessingml/2006/main" xmlns:w14="http://schemas.microsoft.com/office/word/2010/wordml" xmlns:w15="http://schemas.microsoft.com/office/word/2012/wordml" xmlns:w16cex="http://schemas.microsoft.com/office/word/2018/wordml/cex" xmlns:w16cid="http://schemas.microsoft.com/office/word/2016/wordml/cid" xmlns:w16="http://schemas.microsoft.com/office/word/2018/wordml" xmlns:w16sdtdh="http://schemas.microsoft.com/office/word/2020/wordml/sdtdatahash" xmlns:w16se="http://schemas.microsoft.com/office/word/2015/wordml/symex" xmlns:wpg="http://schemas.microsoft.com/office/word/2010/wordprocessingGroup" xmlns:wpi="http://schemas.microsoft.com/office/word/2010/wordprocessingInk" xmlns:wne="http://schemas.microsoft.com/office/word/2006/wordml" xmlns:wps="http://schemas.microsoft.com/office/word/2010/wordprocessingShape" mc:Ignorable="w14 w15 w16se w16cid w16 w16cex w16sdtdh wp14">
+  <w:p>
+    <w:pPr>
+      <w:pStyle w:val="Footer"/>
+    </w:pPr>
+  </w:p>
+</w:ftr>
+</file>
+
 <file path=word/footnotes.xml><?xml version="1.0" encoding="utf-8"?>
 <w:footnotes xmlns:wpc="http://schemas.microsoft.com/office/word/2010/wordprocessingCanvas" xmlns:cx="http://schemas.microsoft.com/office/drawing/2014/chartex" xmlns:cx1="http://schemas.microsoft.com/office/drawing/2015/9/8/chartex" xmlns:cx2="http://schemas.microsoft.com/office/drawing/2015/10/21/chartex" xmlns:cx3="http://schemas.microsoft.com/office/drawing/2016/5/9/chartex" xmlns:cx4="http://schemas.microsoft.com/office/drawing/2016/5/10/chartex" xmlns:cx5="http://schemas.microsoft.com/office/drawing/2016/5/11/chartex" xmlns:cx6="http://schemas.microsoft.com/office/drawing/2016/5/12/chartex" xmlns:cx7="http://schemas.microsoft.com/office/drawing/2016/5/13/chartex" xmlns:cx8="http://schemas.microsoft.com/office/drawing/2016/5/14/chartex" xmlns:mc="http://schemas.openxmlformats.org/markup-compatibility/2006" xmlns:aink="http://schemas.microsoft.com/office/drawing/2016/ink" xmlns:am3d="http://schemas.microsoft.com/office/drawing/2017/model3d" xmlns:o="urn:schemas-microsoft-com:office:office" xmlns:oel="http://schemas.microsoft.com/office/2019/extlst" xmlns:r="http://schemas.openxmlformats.org/officeDocument/2006/relationships" xmlns:m="http://schemas.openxmlformats.org/officeDocument/2006/math" xmlns:v="urn:schemas-microsoft-com:vml" xmlns:wp14="http://schemas.microsoft.com/office/word/2010/wordprocessingDrawing" xmlns:wp="http://schemas.openxmlformats.org/drawingml/2006/wordprocessingDrawing" xmlns:w10="urn:schemas-microsoft-com:office:word" xmlns:w="http://schemas.openxmlformats.org/wordprocessingml/2006/main" xmlns:w14="http://schemas.microsoft.com/office/word/2010/wordml" xmlns:w15="http://schemas.microsoft.com/office/word/2012/wordml" xmlns:w16cex="http://schemas.microsoft.com/office/word/2018/wordml/cex" xmlns:w16cid="http://schemas.microsoft.com/office/word/2016/wordml/cid" xmlns:w16="http://schemas.microsoft.com/office/word/2018/wordml" xmlns:w16sdtdh="http://schemas.microsoft.com/office/word/2020/wordml/sdtdatahash" xmlns:w16se="http://schemas.microsoft.com/office/word/2015/wordml/symex" xmlns:wpg="http://schemas.microsoft.com/office/word/2010/wordprocessingGroup" xmlns:wpi="http://schemas.microsoft.com/office/word/2010/wordprocessingInk" xmlns:wne="http://schemas.microsoft.com/office/word/2006/wordml" xmlns:wps="http://schemas.microsoft.com/office/word/2010/wordprocessingShape" mc:Ignorable="w14 w15 w16se w16cid w16 w16cex w16sdtdh wp14">
   <w:footnote w:type="separator" w:id="-1">
@@ -9174,6 +9198,16 @@
 </file>
 
 <file path=word/header1.xml><?xml version="1.0" encoding="utf-8"?>
+<w:hdr xmlns:wpc="http://schemas.microsoft.com/office/word/2010/wordprocessingCanvas" xmlns:cx="http://schemas.microsoft.com/office/drawing/2014/chartex" xmlns:cx1="http://schemas.microsoft.com/office/drawing/2015/9/8/chartex" xmlns:cx2="http://schemas.microsoft.com/office/drawing/2015/10/21/chartex" xmlns:cx3="http://schemas.microsoft.com/office/drawing/2016/5/9/chartex" xmlns:cx4="http://schemas.microsoft.com/office/drawing/2016/5/10/chartex" xmlns:cx5="http://schemas.microsoft.com/office/drawing/2016/5/11/chartex" xmlns:cx6="http://schemas.microsoft.com/office/drawing/2016/5/12/chartex" xmlns:cx7="http://schemas.microsoft.com/office/drawing/2016/5/13/chartex" xmlns:cx8="http://schemas.microsoft.com/office/drawing/2016/5/14/chartex" xmlns:mc="http://schemas.openxmlformats.org/markup-compatibility/2006" xmlns:aink="http://schemas.microsoft.com/office/drawing/2016/ink" xmlns:am3d="http://schemas.microsoft.com/office/drawing/2017/model3d" xmlns:o="urn:schemas-microsoft-com:office:office" xmlns:oel="http://schemas.microsoft.com/office/2019/extlst" xmlns:r="http://schemas.openxmlformats.org/officeDocument/2006/relationships" xmlns:m="http://schemas.openxmlformats.org/officeDocument/2006/math" xmlns:v="urn:schemas-microsoft-com:vml" xmlns:wp14="http://schemas.microsoft.com/office/word/2010/wordprocessingDrawing" xmlns:wp="http://schemas.openxmlformats.org/drawingml/2006/wordprocessingDrawing" xmlns:w10="urn:schemas-microsoft-com:office:word" xmlns:w="http://schemas.openxmlformats.org/wordprocessingml/2006/main" xmlns:w14="http://schemas.microsoft.com/office/word/2010/wordml" xmlns:w15="http://schemas.microsoft.com/office/word/2012/wordml" xmlns:w16cex="http://schemas.microsoft.com/office/word/2018/wordml/cex" xmlns:w16cid="http://schemas.microsoft.com/office/word/2016/wordml/cid" xmlns:w16="http://schemas.microsoft.com/office/word/2018/wordml" xmlns:w16sdtdh="http://schemas.microsoft.com/office/word/2020/wordml/sdtdatahash" xmlns:w16se="http://schemas.microsoft.com/office/word/2015/wordml/symex" xmlns:wpg="http://schemas.microsoft.com/office/word/2010/wordprocessingGroup" xmlns:wpi="http://schemas.microsoft.com/office/word/2010/wordprocessingInk" xmlns:wne="http://schemas.microsoft.com/office/word/2006/wordml" xmlns:wps="http://schemas.microsoft.com/office/word/2010/wordprocessingShape" mc:Ignorable="w14 w15 w16se w16cid w16 w16cex w16sdtdh wp14">
+  <w:p>
+    <w:pPr>
+      <w:pStyle w:val="Header"/>
+    </w:pPr>
+  </w:p>
+</w:hdr>
+</file>
+
+<file path=word/header2.xml><?xml version="1.0" encoding="utf-8"?>
 <w:hdr xmlns:wpc="http://schemas.microsoft.com/office/word/2010/wordprocessingCanvas" xmlns:cx="http://schemas.microsoft.com/office/drawing/2014/chartex" xmlns:cx1="http://schemas.microsoft.com/office/drawing/2015/9/8/chartex" xmlns:cx2="http://schemas.microsoft.com/office/drawing/2015/10/21/chartex" xmlns:cx3="http://schemas.microsoft.com/office/drawing/2016/5/9/chartex" xmlns:cx4="http://schemas.microsoft.com/office/drawing/2016/5/10/chartex" xmlns:cx5="http://schemas.microsoft.com/office/drawing/2016/5/11/chartex" xmlns:cx6="http://schemas.microsoft.com/office/drawing/2016/5/12/chartex" xmlns:cx7="http://schemas.microsoft.com/office/drawing/2016/5/13/chartex" xmlns:cx8="http://schemas.microsoft.com/office/drawing/2016/5/14/chartex" xmlns:mc="http://schemas.openxmlformats.org/markup-compatibility/2006" xmlns:aink="http://schemas.microsoft.com/office/drawing/2016/ink" xmlns:am3d="http://schemas.microsoft.com/office/drawing/2017/model3d" xmlns:o="urn:schemas-microsoft-com:office:office" xmlns:oel="http://schemas.microsoft.com/office/2019/extlst" xmlns:r="http://schemas.openxmlformats.org/officeDocument/2006/relationships" xmlns:m="http://schemas.openxmlformats.org/officeDocument/2006/math" xmlns:v="urn:schemas-microsoft-com:vml" xmlns:wp14="http://schemas.microsoft.com/office/word/2010/wordprocessingDrawing" xmlns:wp="http://schemas.openxmlformats.org/drawingml/2006/wordprocessingDrawing" xmlns:w10="urn:schemas-microsoft-com:office:word" xmlns:w="http://schemas.openxmlformats.org/wordprocessingml/2006/main" xmlns:w14="http://schemas.microsoft.com/office/word/2010/wordml" xmlns:w15="http://schemas.microsoft.com/office/word/2012/wordml" xmlns:w16cex="http://schemas.microsoft.com/office/word/2018/wordml/cex" xmlns:w16cid="http://schemas.microsoft.com/office/word/2016/wordml/cid" xmlns:w16="http://schemas.microsoft.com/office/word/2018/wordml" xmlns:w16sdtdh="http://schemas.microsoft.com/office/word/2020/wordml/sdtdatahash" xmlns:w16se="http://schemas.microsoft.com/office/word/2015/wordml/symex" xmlns:wpg="http://schemas.microsoft.com/office/word/2010/wordprocessingGroup" xmlns:wpi="http://schemas.microsoft.com/office/word/2010/wordprocessingInk" xmlns:wne="http://schemas.microsoft.com/office/word/2006/wordml" xmlns:wps="http://schemas.microsoft.com/office/word/2010/wordprocessingShape" mc:Ignorable="w14 w15 w16se w16cid w16 w16cex w16sdtdh wp14">
   <w:p>
     <w:pPr>
@@ -9205,7 +9239,7 @@
         <w:sz w:val="22"/>
         <w:szCs w:val="22"/>
       </w:rPr>
-      <w:pict w14:anchorId="2D736EB7">
+      <w:pict w14:anchorId="2E195760">
         <v:shapetype id="_x0000_t136" coordsize="21600,21600" o:spt="136" adj="10800" path="m@7,l@8,m@5,21600l@6,21600e">
           <v:formulas>
             <v:f eqn="sum #0 0 10800"/>
@@ -9230,8 +9264,9 @@
           </v:handles>
           <o:lock v:ext="edit" text="t" shapetype="t"/>
         </v:shapetype>
-        <v:shape id="PowerPlusWaterMarkObject1" o:spid="_x0000_s1025" type="#_x0000_t136" alt="" style="position:absolute;left:0;text-align:left;margin-left:0;margin-top:0;width:519.75pt;height:129.6pt;rotation:315;z-index:-251658752;mso-wrap-edited:f;mso-width-percent:0;mso-height-percent:0;mso-position-horizontal:center;mso-position-horizontal-relative:margin;mso-position-vertical:center;mso-position-vertical-relative:margin;mso-width-percent:0;mso-height-percent:0" fillcolor="#ccc" stroked="f">
-          <v:textpath style="font-family:&quot;&amp;quot&quot;;font-size:1pt" string="PREVIEW"/>
+        <v:shape id="PowerPlusWaterMarkObject86239002" o:spid="_x0000_s1025" type="#_x0000_t136" alt="" style="position:absolute;left:0;text-align:left;margin-left:0;margin-top:0;width:511.95pt;height:135.2pt;rotation:315;z-index:-251656704;mso-wrap-edited:f;mso-width-percent:0;mso-height-percent:0;mso-position-horizontal:center;mso-position-horizontal-relative:margin;mso-position-vertical:center;mso-position-vertical-relative:margin;mso-width-percent:0;mso-height-percent:0" o:allowincell="f" fillcolor="black [3213]" stroked="f">
+          <v:fill opacity=".5"/>
+          <v:textpath style="font-family:&quot;Times New Roman&quot;;font-size:1pt" string="PREVIEW"/>
           <w10:wrap anchorx="margin" anchory="margin"/>
         </v:shape>
       </w:pict>
@@ -9377,6 +9412,16 @@
       </w:rPr>
       <w:fldChar w:fldCharType="end"/>
     </w:r>
+  </w:p>
+</w:hdr>
+</file>
+
+<file path=word/header3.xml><?xml version="1.0" encoding="utf-8"?>
+<w:hdr xmlns:wpc="http://schemas.microsoft.com/office/word/2010/wordprocessingCanvas" xmlns:cx="http://schemas.microsoft.com/office/drawing/2014/chartex" xmlns:cx1="http://schemas.microsoft.com/office/drawing/2015/9/8/chartex" xmlns:cx2="http://schemas.microsoft.com/office/drawing/2015/10/21/chartex" xmlns:cx3="http://schemas.microsoft.com/office/drawing/2016/5/9/chartex" xmlns:cx4="http://schemas.microsoft.com/office/drawing/2016/5/10/chartex" xmlns:cx5="http://schemas.microsoft.com/office/drawing/2016/5/11/chartex" xmlns:cx6="http://schemas.microsoft.com/office/drawing/2016/5/12/chartex" xmlns:cx7="http://schemas.microsoft.com/office/drawing/2016/5/13/chartex" xmlns:cx8="http://schemas.microsoft.com/office/drawing/2016/5/14/chartex" xmlns:mc="http://schemas.openxmlformats.org/markup-compatibility/2006" xmlns:aink="http://schemas.microsoft.com/office/drawing/2016/ink" xmlns:am3d="http://schemas.microsoft.com/office/drawing/2017/model3d" xmlns:o="urn:schemas-microsoft-com:office:office" xmlns:oel="http://schemas.microsoft.com/office/2019/extlst" xmlns:r="http://schemas.openxmlformats.org/officeDocument/2006/relationships" xmlns:m="http://schemas.openxmlformats.org/officeDocument/2006/math" xmlns:v="urn:schemas-microsoft-com:vml" xmlns:wp14="http://schemas.microsoft.com/office/word/2010/wordprocessingDrawing" xmlns:wp="http://schemas.openxmlformats.org/drawingml/2006/wordprocessingDrawing" xmlns:w10="urn:schemas-microsoft-com:office:word" xmlns:w="http://schemas.openxmlformats.org/wordprocessingml/2006/main" xmlns:w14="http://schemas.microsoft.com/office/word/2010/wordml" xmlns:w15="http://schemas.microsoft.com/office/word/2012/wordml" xmlns:w16cex="http://schemas.microsoft.com/office/word/2018/wordml/cex" xmlns:w16cid="http://schemas.microsoft.com/office/word/2016/wordml/cid" xmlns:w16="http://schemas.microsoft.com/office/word/2018/wordml" xmlns:w16sdtdh="http://schemas.microsoft.com/office/word/2020/wordml/sdtdatahash" xmlns:w16se="http://schemas.microsoft.com/office/word/2015/wordml/symex" xmlns:wpg="http://schemas.microsoft.com/office/word/2010/wordprocessingGroup" xmlns:wpi="http://schemas.microsoft.com/office/word/2010/wordprocessingInk" xmlns:wne="http://schemas.microsoft.com/office/word/2006/wordml" xmlns:wps="http://schemas.microsoft.com/office/word/2010/wordprocessingShape" mc:Ignorable="w14 w15 w16se w16cid w16 w16cex w16sdtdh wp14">
+  <w:p>
+    <w:pPr>
+      <w:pStyle w:val="Header"/>
+    </w:pPr>
   </w:p>
 </w:hdr>
 </file>
@@ -10183,6 +10228,48 @@
       </w:tblCellMar>
     </w:tblPr>
   </w:style>
+  <w:style w:type="paragraph" w:styleId="Header">
+    <w:name w:val="header"/>
+    <w:basedOn w:val="Normal"/>
+    <w:link w:val="HeaderChar"/>
+    <w:uiPriority w:val="99"/>
+    <w:unhideWhenUsed/>
+    <w:rsid w:val="001357D8"/>
+    <w:pPr>
+      <w:tabs>
+        <w:tab w:val="center" w:pos="4513"/>
+        <w:tab w:val="right" w:pos="9026"/>
+      </w:tabs>
+    </w:pPr>
+  </w:style>
+  <w:style w:type="character" w:customStyle="1" w:styleId="HeaderChar">
+    <w:name w:val="Header Char"/>
+    <w:basedOn w:val="DefaultParagraphFont"/>
+    <w:link w:val="Header"/>
+    <w:uiPriority w:val="99"/>
+    <w:rsid w:val="001357D8"/>
+  </w:style>
+  <w:style w:type="paragraph" w:styleId="Footer">
+    <w:name w:val="footer"/>
+    <w:basedOn w:val="Normal"/>
+    <w:link w:val="FooterChar"/>
+    <w:uiPriority w:val="99"/>
+    <w:unhideWhenUsed/>
+    <w:rsid w:val="001357D8"/>
+    <w:pPr>
+      <w:tabs>
+        <w:tab w:val="center" w:pos="4513"/>
+        <w:tab w:val="right" w:pos="9026"/>
+      </w:tabs>
+    </w:pPr>
+  </w:style>
+  <w:style w:type="character" w:customStyle="1" w:styleId="FooterChar">
+    <w:name w:val="Footer Char"/>
+    <w:basedOn w:val="DefaultParagraphFont"/>
+    <w:link w:val="Footer"/>
+    <w:uiPriority w:val="99"/>
+    <w:rsid w:val="001357D8"/>
+  </w:style>
 </w:styles>
 </file>
 

</xml_diff>

<commit_message>
MRD-1800 Rename fields in preview template after merge from main
</commit_message>
<xml_diff>
--- a/src/main/resources/Preview NAT Recall Part A London Template - obtained 131021.docx
+++ b/src/main/resources/Preview NAT Recall Part A London Template - obtained 131021.docx
@@ -6714,7 +6714,13 @@
         <w:rPr>
           <w:rFonts w:ascii="Arial" w:eastAsia="Arial" w:hAnsi="Arial" w:cs="Arial"/>
         </w:rPr>
-        <w:t>pp_name</w:t>
+        <w:t>completed_by</w:t>
+      </w:r>
+      <w:r>
+        <w:rPr>
+          <w:rFonts w:ascii="Arial" w:eastAsia="Arial" w:hAnsi="Arial" w:cs="Arial"/>
+        </w:rPr>
+        <w:t>_name</w:t>
       </w:r>
       <w:proofErr w:type="spellEnd"/>
       <w:r>
@@ -6804,7 +6810,13 @@
         <w:rPr>
           <w:rFonts w:ascii="Arial" w:eastAsia="Arial" w:hAnsi="Arial" w:cs="Arial"/>
         </w:rPr>
-        <w:t>pp_email</w:t>
+        <w:t>completed_by</w:t>
+      </w:r>
+      <w:r>
+        <w:rPr>
+          <w:rFonts w:ascii="Arial" w:eastAsia="Arial" w:hAnsi="Arial" w:cs="Arial"/>
+        </w:rPr>
+        <w:t>_email</w:t>
       </w:r>
       <w:proofErr w:type="spellEnd"/>
       <w:r>
@@ -6842,15 +6854,28 @@
       <w:r>
         <w:rPr>
           <w:rFonts w:ascii="Arial" w:eastAsia="Arial" w:hAnsi="Arial" w:cs="Arial"/>
-          <w:b/>
-        </w:rPr>
-        <w:t xml:space="preserve"> </w:t>
-      </w:r>
-      <w:r>
-        <w:rPr>
-          <w:rFonts w:ascii="Arial" w:eastAsia="Arial" w:hAnsi="Arial" w:cs="Arial"/>
-        </w:rPr>
-        <w:t>{{region}}</w:t>
+        </w:rPr>
+        <w:t>{{</w:t>
+      </w:r>
+      <w:proofErr w:type="spellStart"/>
+      <w:r>
+        <w:rPr>
+          <w:rFonts w:ascii="Arial" w:eastAsia="Arial" w:hAnsi="Arial" w:cs="Arial"/>
+        </w:rPr>
+        <w:t>completed_by_</w:t>
+      </w:r>
+      <w:r>
+        <w:rPr>
+          <w:rFonts w:ascii="Arial" w:eastAsia="Arial" w:hAnsi="Arial" w:cs="Arial"/>
+        </w:rPr>
+        <w:t>region</w:t>
+      </w:r>
+      <w:proofErr w:type="spellEnd"/>
+      <w:r>
+        <w:rPr>
+          <w:rFonts w:ascii="Arial" w:eastAsia="Arial" w:hAnsi="Arial" w:cs="Arial"/>
+        </w:rPr>
+        <w:t>}}</w:t>
       </w:r>
     </w:p>
     <w:p>
@@ -6884,6 +6909,12 @@
         <w:t>{{</w:t>
       </w:r>
       <w:proofErr w:type="spellStart"/>
+      <w:r>
+        <w:rPr>
+          <w:rFonts w:ascii="Arial" w:eastAsia="Arial" w:hAnsi="Arial" w:cs="Arial"/>
+        </w:rPr>
+        <w:t>completed_by_</w:t>
+      </w:r>
       <w:r>
         <w:rPr>
           <w:rFonts w:ascii="Arial" w:eastAsia="Arial" w:hAnsi="Arial" w:cs="Arial"/>
@@ -9264,7 +9295,7 @@
           </v:handles>
           <o:lock v:ext="edit" text="t" shapetype="t"/>
         </v:shapetype>
-        <v:shape id="PowerPlusWaterMarkObject86239002" o:spid="_x0000_s1025" type="#_x0000_t136" alt="" style="position:absolute;left:0;text-align:left;margin-left:0;margin-top:0;width:511.95pt;height:135.2pt;rotation:315;z-index:-251656704;mso-wrap-edited:f;mso-width-percent:0;mso-height-percent:0;mso-position-horizontal:center;mso-position-horizontal-relative:margin;mso-position-vertical:center;mso-position-vertical-relative:margin;mso-width-percent:0;mso-height-percent:0" o:allowincell="f" fillcolor="black [3213]" stroked="f">
+        <v:shape id="PowerPlusWaterMarkObject86239002" o:spid="_x0000_s1025" type="#_x0000_t136" alt="" style="position:absolute;left:0;text-align:left;margin-left:0;margin-top:0;width:511.95pt;height:135.2pt;rotation:315;z-index:-251658752;mso-wrap-edited:f;mso-width-percent:0;mso-height-percent:0;mso-position-horizontal:center;mso-position-horizontal-relative:margin;mso-position-vertical:center;mso-position-vertical-relative:margin;mso-width-percent:0;mso-height-percent:0" o:allowincell="f" fillcolor="black [3213]" stroked="f">
           <v:fill opacity=".5"/>
           <v:textpath style="font-family:&quot;Times New Roman&quot;;font-size:1pt" string="PREVIEW"/>
           <w10:wrap anchorx="margin" anchory="margin"/>

</xml_diff>

<commit_message>
MRD-1800 Add completed by telephone number to preview
</commit_message>
<xml_diff>
--- a/src/main/resources/Preview NAT Recall Part A London Template - obtained 131021.docx
+++ b/src/main/resources/Preview NAT Recall Part A London Template - obtained 131021.docx
@@ -6760,6 +6760,24 @@
           <w:b/>
         </w:rPr>
         <w:t xml:space="preserve"> </w:t>
+      </w:r>
+      <w:r>
+        <w:rPr>
+          <w:rFonts w:ascii="Arial" w:eastAsia="Arial" w:hAnsi="Arial" w:cs="Arial"/>
+        </w:rPr>
+        <w:t>{{completed_by_</w:t>
+      </w:r>
+      <w:r>
+        <w:rPr>
+          <w:rFonts w:ascii="Arial" w:eastAsia="Arial" w:hAnsi="Arial" w:cs="Arial"/>
+        </w:rPr>
+        <w:t>telephone</w:t>
+      </w:r>
+      <w:r>
+        <w:rPr>
+          <w:rFonts w:ascii="Arial" w:eastAsia="Arial" w:hAnsi="Arial" w:cs="Arial"/>
+        </w:rPr>
+        <w:t>}}</w:t>
       </w:r>
       <w:r>
         <w:rPr>

</xml_diff>

<commit_message>
MRD-1800 Add completed by telephone number to preview (#740)
</commit_message>
<xml_diff>
--- a/src/main/resources/Preview NAT Recall Part A London Template - obtained 131021.docx
+++ b/src/main/resources/Preview NAT Recall Part A London Template - obtained 131021.docx
@@ -6760,6 +6760,24 @@
           <w:b/>
         </w:rPr>
         <w:t xml:space="preserve"> </w:t>
+      </w:r>
+      <w:r>
+        <w:rPr>
+          <w:rFonts w:ascii="Arial" w:eastAsia="Arial" w:hAnsi="Arial" w:cs="Arial"/>
+        </w:rPr>
+        <w:t>{{completed_by_</w:t>
+      </w:r>
+      <w:r>
+        <w:rPr>
+          <w:rFonts w:ascii="Arial" w:eastAsia="Arial" w:hAnsi="Arial" w:cs="Arial"/>
+        </w:rPr>
+        <w:t>telephone</w:t>
+      </w:r>
+      <w:r>
+        <w:rPr>
+          <w:rFonts w:ascii="Arial" w:eastAsia="Arial" w:hAnsi="Arial" w:cs="Arial"/>
+        </w:rPr>
+        <w:t>}}</w:t>
       </w:r>
       <w:r>
         <w:rPr>

</xml_diff>